<commit_message>
rearrange files and minimaize code lines and update docx
</commit_message>
<xml_diff>
--- a/Assets/template.docx
+++ b/Assets/template.docx
@@ -986,7 +986,6 @@
             </w:r>
             <w:r>
               <w:rPr>
-                <w:rStyle w:val="Header"/>
                 <w:rFonts w:ascii="DIN NEXT™ ARABIC MEDIUM" w:hAnsi="DIN NEXT™ ARABIC MEDIUM" w:cs="DIN NEXT™ ARABIC MEDIUM"/>
                 <w:b/>
                 <w:color w:val="52B5C2"/>
@@ -997,7 +996,6 @@
             <w:proofErr w:type="spellStart"/>
             <w:r>
               <w:rPr>
-                <w:rStyle w:val="Header"/>
                 <w:rFonts w:ascii="DIN NEXT™ ARABIC MEDIUM" w:hAnsi="DIN NEXT™ ARABIC MEDIUM" w:cs="DIN NEXT™ ARABIC MEDIUM"/>
                 <w:b/>
                 <w:color w:val="52B5C2"/>
@@ -1008,7 +1006,6 @@
             <w:proofErr w:type="spellEnd"/>
             <w:r>
               <w:rPr>
-                <w:rStyle w:val="Header"/>
                 <w:rFonts w:ascii="DIN NEXT™ ARABIC MEDIUM" w:hAnsi="DIN NEXT™ ARABIC MEDIUM" w:cs="DIN NEXT™ ARABIC MEDIUM"/>
                 <w:b/>
                 <w:color w:val="52B5C2"/>
@@ -1181,29 +1178,7 @@
                 <w:noProof/>
                 <w:lang w:bidi="ar-YE"/>
               </w:rPr>
-              <w:t>A. Gener</w:t>
-            </w:r>
-            <w:r>
-              <w:rPr>
-                <w:rStyle w:val="Hyperlink"/>
-                <w:rFonts w:cstheme="minorHAnsi"/>
-                <w:b/>
-                <w:bCs/>
-                <w:noProof/>
-                <w:lang w:bidi="ar-YE"/>
-              </w:rPr>
-              <w:t>a</w:t>
-            </w:r>
-            <w:r>
-              <w:rPr>
-                <w:rStyle w:val="Hyperlink"/>
-                <w:rFonts w:cstheme="minorHAnsi"/>
-                <w:b/>
-                <w:bCs/>
-                <w:noProof/>
-                <w:lang w:bidi="ar-YE"/>
-              </w:rPr>
-              <w:t>l information about the course:</w:t>
+              <w:t>A. General information about the course:</w:t>
             </w:r>
             <w:r>
               <w:rPr>
@@ -1664,29 +1639,7 @@
                 <w:noProof/>
                 <w:lang w:bidi="ar-YE"/>
               </w:rPr>
-              <w:t>G. Specification Ap</w:t>
-            </w:r>
-            <w:r>
-              <w:rPr>
-                <w:rStyle w:val="Hyperlink"/>
-                <w:rFonts w:cstheme="minorHAnsi"/>
-                <w:b/>
-                <w:bCs/>
-                <w:noProof/>
-                <w:lang w:bidi="ar-YE"/>
-              </w:rPr>
-              <w:t>p</w:t>
-            </w:r>
-            <w:r>
-              <w:rPr>
-                <w:rStyle w:val="Hyperlink"/>
-                <w:rFonts w:cstheme="minorHAnsi"/>
-                <w:b/>
-                <w:bCs/>
-                <w:noProof/>
-                <w:lang w:bidi="ar-YE"/>
-              </w:rPr>
-              <w:t>roval</w:t>
+              <w:t>G. Specification Approval</w:t>
             </w:r>
             <w:r>
               <w:rPr>
@@ -2198,16 +2151,7 @@
                 <w:sz w:val="24"/>
                 <w:szCs w:val="24"/>
               </w:rPr>
-              <w:t xml:space="preserve"> </w:t>
-            </w:r>
-            <w:r>
-              <w:rPr>
-                <w:rFonts w:asciiTheme="minorHAnsi" w:eastAsia="MS Gothic" w:hAnsiTheme="minorHAnsi" w:cstheme="minorHAnsi"/>
-                <w:color w:val="000000" w:themeColor="text1"/>
-                <w:sz w:val="24"/>
-                <w:szCs w:val="24"/>
-              </w:rPr>
-              <w:t xml:space="preserve"> </w:t>
+              <w:t xml:space="preserve">  </w:t>
             </w:r>
             <w:r>
               <w:rPr>
@@ -2283,16 +2227,7 @@
                 <w:sz w:val="24"/>
                 <w:szCs w:val="24"/>
               </w:rPr>
-              <w:t xml:space="preserve"> </w:t>
-            </w:r>
-            <w:r>
-              <w:rPr>
-                <w:rFonts w:asciiTheme="minorHAnsi" w:hAnsiTheme="minorHAnsi" w:cstheme="minorHAnsi"/>
-                <w:color w:val="000000" w:themeColor="text1"/>
-                <w:sz w:val="24"/>
-                <w:szCs w:val="24"/>
-              </w:rPr>
-              <w:t xml:space="preserve"> </w:t>
+              <w:t xml:space="preserve">  </w:t>
             </w:r>
             <w:r>
               <w:rPr>
@@ -2359,16 +2294,7 @@
                 <w:sz w:val="24"/>
                 <w:szCs w:val="24"/>
               </w:rPr>
-              <w:t xml:space="preserve"> </w:t>
-            </w:r>
-            <w:r>
-              <w:rPr>
-                <w:rFonts w:asciiTheme="minorHAnsi" w:hAnsiTheme="minorHAnsi" w:cstheme="minorHAnsi"/>
-                <w:color w:val="000000" w:themeColor="text1"/>
-                <w:sz w:val="24"/>
-                <w:szCs w:val="24"/>
-              </w:rPr>
-              <w:t xml:space="preserve"> </w:t>
+              <w:t xml:space="preserve">  </w:t>
             </w:r>
             <w:r>
               <w:rPr>
@@ -2466,7 +2392,7 @@
             </w:pPr>
             <w:r>
               <w:rPr>
-                <w:rFonts w:cstheme="minorHAnsi"/>
+                <w:rFonts w:asciiTheme="minorHAnsi" w:hAnsiTheme="minorHAnsi" w:cstheme="minorHAnsi"/>
                 <w:color w:val="000000" w:themeColor="text1"/>
                 <w:sz w:val="24"/>
                 <w:szCs w:val="24"/>
@@ -2476,7 +2402,7 @@
             <w:proofErr w:type="spellStart"/>
             <w:r>
               <w:rPr>
-                <w:rFonts w:cstheme="minorHAnsi"/>
+                <w:rFonts w:asciiTheme="minorHAnsi" w:hAnsiTheme="minorHAnsi" w:cstheme="minorHAnsi"/>
                 <w:color w:val="000000" w:themeColor="text1"/>
                 <w:sz w:val="24"/>
                 <w:szCs w:val="24"/>
@@ -2486,12 +2412,21 @@
             <w:proofErr w:type="spellEnd"/>
             <w:r>
               <w:rPr>
-                <w:rFonts w:cstheme="minorHAnsi"/>
+                <w:rFonts w:asciiTheme="minorHAnsi" w:hAnsiTheme="minorHAnsi" w:cstheme="minorHAnsi"/>
                 <w:color w:val="000000" w:themeColor="text1"/>
                 <w:sz w:val="24"/>
                 <w:szCs w:val="24"/>
               </w:rPr>
-              <w:t xml:space="preserve">} </w:t>
+              <w:t>}</w:t>
+            </w:r>
+            <w:r>
+              <w:rPr>
+                <w:rFonts w:cstheme="minorHAnsi"/>
+                <w:color w:val="000000" w:themeColor="text1"/>
+                <w:sz w:val="24"/>
+                <w:szCs w:val="24"/>
+              </w:rPr>
+              <w:t xml:space="preserve"> </w:t>
             </w:r>
             <w:r>
               <w:rPr>
@@ -2735,8 +2670,9 @@
                 <w:sz w:val="28"/>
                 <w:szCs w:val="28"/>
               </w:rPr>
-              <w:t xml:space="preserve"> </w:t>
-            </w:r>
+              <w:t xml:space="preserve"> {</w:t>
+            </w:r>
+            <w:proofErr w:type="spellStart"/>
             <w:r>
               <w:rPr>
                 <w:rFonts w:asciiTheme="minorHAnsi" w:hAnsiTheme="minorHAnsi" w:cstheme="minorHAnsi"/>
@@ -2744,9 +2680,8 @@
                 <w:sz w:val="28"/>
                 <w:szCs w:val="28"/>
               </w:rPr>
-              <w:t>{</w:t>
-            </w:r>
-            <w:proofErr w:type="spellStart"/>
+              <w:t>Level</w:t>
+            </w:r>
             <w:r>
               <w:rPr>
                 <w:rFonts w:asciiTheme="minorHAnsi" w:hAnsiTheme="minorHAnsi" w:cstheme="minorHAnsi"/>
@@ -2754,7 +2689,7 @@
                 <w:sz w:val="28"/>
                 <w:szCs w:val="28"/>
               </w:rPr>
-              <w:t>Level</w:t>
+              <w:t>Y</w:t>
             </w:r>
             <w:r>
               <w:rPr>
@@ -2763,7 +2698,7 @@
                 <w:sz w:val="28"/>
                 <w:szCs w:val="28"/>
               </w:rPr>
-              <w:t>Y</w:t>
+              <w:t>ear</w:t>
             </w:r>
             <w:r>
               <w:rPr>
@@ -2772,8 +2707,9 @@
                 <w:sz w:val="28"/>
                 <w:szCs w:val="28"/>
               </w:rPr>
-              <w:t>ear</w:t>
-            </w:r>
+              <w:t>Offerd</w:t>
+            </w:r>
+            <w:proofErr w:type="spellEnd"/>
             <w:r>
               <w:rPr>
                 <w:rFonts w:asciiTheme="minorHAnsi" w:hAnsiTheme="minorHAnsi" w:cstheme="minorHAnsi"/>
@@ -2781,26 +2717,7 @@
                 <w:sz w:val="28"/>
                 <w:szCs w:val="28"/>
               </w:rPr>
-              <w:t>Offerd</w:t>
-            </w:r>
-            <w:proofErr w:type="spellEnd"/>
-            <w:r>
-              <w:rPr>
-                <w:rFonts w:asciiTheme="minorHAnsi" w:hAnsiTheme="minorHAnsi" w:cstheme="minorHAnsi"/>
-                <w:color w:val="FFFFFF" w:themeColor="background1"/>
-                <w:sz w:val="28"/>
-                <w:szCs w:val="28"/>
-              </w:rPr>
-              <w:t>}</w:t>
-            </w:r>
-            <w:r>
-              <w:rPr>
-                <w:rFonts w:asciiTheme="minorHAnsi" w:hAnsiTheme="minorHAnsi" w:cstheme="minorHAnsi"/>
-                <w:color w:val="FFFFFF" w:themeColor="background1"/>
-                <w:sz w:val="28"/>
-                <w:szCs w:val="28"/>
-              </w:rPr>
-              <w:t xml:space="preserve"> </w:t>
+              <w:t xml:space="preserve">} </w:t>
             </w:r>
             <w:r>
               <w:rPr>
@@ -3581,7 +3498,9 @@
       </w:tr>
       <w:tr>
         <w:trPr>
+          <w:cantSplit/>
           <w:trHeight w:val="260"/>
+          <w:tblHeader/>
           <w:tblCellSpacing w:w="7" w:type="dxa"/>
           <w:jc w:val="center"/>
         </w:trPr>
@@ -3687,7 +3606,9 @@
       </w:tr>
       <w:tr>
         <w:trPr>
+          <w:cantSplit/>
           <w:trHeight w:val="260"/>
+          <w:tblHeader/>
           <w:tblCellSpacing w:w="7" w:type="dxa"/>
           <w:jc w:val="center"/>
         </w:trPr>
@@ -3793,7 +3714,9 @@
       </w:tr>
       <w:tr>
         <w:trPr>
+          <w:cantSplit/>
           <w:trHeight w:val="260"/>
+          <w:tblHeader/>
           <w:tblCellSpacing w:w="7" w:type="dxa"/>
           <w:jc w:val="center"/>
         </w:trPr>
@@ -3944,7 +3867,9 @@
       </w:tr>
       <w:tr>
         <w:trPr>
+          <w:cantSplit/>
           <w:trHeight w:val="260"/>
+          <w:tblHeader/>
           <w:tblCellSpacing w:w="7" w:type="dxa"/>
           <w:jc w:val="center"/>
         </w:trPr>
@@ -4167,7 +4092,7 @@
           <w:insideV w:val="single" w:sz="2" w:space="0" w:color="FFFFFF" w:themeColor="background1"/>
         </w:tblBorders>
         <w:tblLayout w:type="fixed"/>
-        <w:tblLook w:val="04A0" w:firstRow="1" w:lastRow="0" w:firstColumn="1" w:lastColumn="0" w:noHBand="0" w:noVBand="1"/>
+        <w:tblLook w:val="04E0" w:firstRow="1" w:lastRow="1" w:firstColumn="1" w:lastColumn="0" w:noHBand="0" w:noVBand="1"/>
       </w:tblPr>
       <w:tblGrid>
         <w:gridCol w:w="862"/>
@@ -4176,6 +4101,7 @@
       </w:tblGrid>
       <w:tr>
         <w:trPr>
+          <w:cantSplit/>
           <w:trHeight w:val="380"/>
           <w:tblCellSpacing w:w="7" w:type="dxa"/>
           <w:jc w:val="center"/>
@@ -4288,6 +4214,7 @@
       </w:tr>
       <w:tr>
         <w:trPr>
+          <w:cantSplit/>
           <w:tblCellSpacing w:w="7" w:type="dxa"/>
           <w:jc w:val="center"/>
         </w:trPr>
@@ -4319,6 +4246,7 @@
           <w:tcPr>
             <w:tcW w:w="6734" w:type="dxa"/>
             <w:shd w:val="clear" w:color="auto" w:fill="F2F2F2" w:themeFill="background1" w:themeFillShade="F2"/>
+            <w:vAlign w:val="center"/>
           </w:tcPr>
           <w:p>
             <w:pPr>
@@ -4404,6 +4332,7 @@
       </w:tr>
       <w:tr>
         <w:trPr>
+          <w:cantSplit/>
           <w:tblCellSpacing w:w="7" w:type="dxa"/>
           <w:jc w:val="center"/>
         </w:trPr>
@@ -4435,6 +4364,7 @@
           <w:tcPr>
             <w:tcW w:w="6734" w:type="dxa"/>
             <w:shd w:val="clear" w:color="auto" w:fill="D9D9D9" w:themeFill="background1" w:themeFillShade="D9"/>
+            <w:vAlign w:val="center"/>
           </w:tcPr>
           <w:p>
             <w:pPr>
@@ -4520,6 +4450,7 @@
       </w:tr>
       <w:tr>
         <w:trPr>
+          <w:cantSplit/>
           <w:tblCellSpacing w:w="7" w:type="dxa"/>
           <w:jc w:val="center"/>
         </w:trPr>
@@ -4551,6 +4482,7 @@
           <w:tcPr>
             <w:tcW w:w="6734" w:type="dxa"/>
             <w:shd w:val="clear" w:color="auto" w:fill="F2F2F2" w:themeFill="background1" w:themeFillShade="F2"/>
+            <w:vAlign w:val="center"/>
           </w:tcPr>
           <w:p>
             <w:pPr>
@@ -4637,6 +4569,7 @@
       </w:tr>
       <w:tr>
         <w:trPr>
+          <w:cantSplit/>
           <w:tblCellSpacing w:w="7" w:type="dxa"/>
           <w:jc w:val="center"/>
         </w:trPr>
@@ -4668,6 +4601,7 @@
           <w:tcPr>
             <w:tcW w:w="6734" w:type="dxa"/>
             <w:shd w:val="clear" w:color="auto" w:fill="D9D9D9" w:themeFill="background1" w:themeFillShade="D9"/>
+            <w:vAlign w:val="center"/>
           </w:tcPr>
           <w:p>
             <w:pPr>
@@ -4753,6 +4687,7 @@
       </w:tr>
       <w:tr>
         <w:trPr>
+          <w:cantSplit/>
           <w:trHeight w:val="296"/>
           <w:tblCellSpacing w:w="7" w:type="dxa"/>
           <w:jc w:val="center"/>
@@ -4785,6 +4720,7 @@
           <w:tcPr>
             <w:tcW w:w="6734" w:type="dxa"/>
             <w:shd w:val="clear" w:color="auto" w:fill="F2F2F2" w:themeFill="background1" w:themeFillShade="F2"/>
+            <w:vAlign w:val="center"/>
           </w:tcPr>
           <w:p>
             <w:pPr>
@@ -4870,6 +4806,7 @@
       </w:tr>
       <w:tr>
         <w:trPr>
+          <w:cantSplit/>
           <w:trHeight w:val="440"/>
           <w:tblCellSpacing w:w="7" w:type="dxa"/>
           <w:jc w:val="center"/>
@@ -5064,6 +5001,7 @@
       <w:tr>
         <w:trPr>
           <w:cnfStyle w:val="100000000000" w:firstRow="1" w:lastRow="0" w:firstColumn="0" w:lastColumn="0" w:oddVBand="0" w:evenVBand="0" w:oddHBand="0" w:evenHBand="0" w:firstRowFirstColumn="0" w:firstRowLastColumn="0" w:lastRowFirstColumn="0" w:lastRowLastColumn="0"/>
+          <w:cantSplit/>
           <w:trHeight w:val="401"/>
           <w:tblHeader/>
           <w:tblCellSpacing w:w="5" w:type="dxa"/>
@@ -5302,6 +5240,7 @@
       <w:tr>
         <w:trPr>
           <w:cnfStyle w:val="000000100000" w:firstRow="0" w:lastRow="0" w:firstColumn="0" w:lastColumn="0" w:oddVBand="0" w:evenVBand="0" w:oddHBand="1" w:evenHBand="0" w:firstRowFirstColumn="0" w:firstRowLastColumn="0" w:lastRowFirstColumn="0" w:lastRowLastColumn="0"/>
+          <w:cantSplit/>
           <w:tblCellSpacing w:w="5" w:type="dxa"/>
         </w:trPr>
         <w:tc>
@@ -5369,6 +5308,7 @@
       <w:tr>
         <w:trPr>
           <w:cnfStyle w:val="000000010000" w:firstRow="0" w:lastRow="0" w:firstColumn="0" w:lastColumn="0" w:oddVBand="0" w:evenVBand="0" w:oddHBand="0" w:evenHBand="1" w:firstRowFirstColumn="0" w:firstRowLastColumn="0" w:lastRowFirstColumn="0" w:lastRowLastColumn="0"/>
+          <w:cantSplit/>
           <w:tblCellSpacing w:w="5" w:type="dxa"/>
         </w:trPr>
         <w:tc>
@@ -5651,6 +5591,7 @@
       <w:tr>
         <w:trPr>
           <w:cnfStyle w:val="000000100000" w:firstRow="0" w:lastRow="0" w:firstColumn="0" w:lastColumn="0" w:oddVBand="0" w:evenVBand="0" w:oddHBand="1" w:evenHBand="0" w:firstRowFirstColumn="0" w:firstRowLastColumn="0" w:lastRowFirstColumn="0" w:lastRowLastColumn="0"/>
+          <w:cantSplit/>
           <w:tblCellSpacing w:w="5" w:type="dxa"/>
         </w:trPr>
         <w:tc>
@@ -5718,6 +5659,7 @@
       <w:tr>
         <w:trPr>
           <w:cnfStyle w:val="000000010000" w:firstRow="0" w:lastRow="0" w:firstColumn="0" w:lastColumn="0" w:oddVBand="0" w:evenVBand="0" w:oddHBand="0" w:evenHBand="1" w:firstRowFirstColumn="0" w:firstRowLastColumn="0" w:lastRowFirstColumn="0" w:lastRowLastColumn="0"/>
+          <w:cantSplit/>
           <w:tblCellSpacing w:w="5" w:type="dxa"/>
         </w:trPr>
         <w:tc>
@@ -6016,6 +5958,7 @@
       <w:tr>
         <w:trPr>
           <w:cnfStyle w:val="000000100000" w:firstRow="0" w:lastRow="0" w:firstColumn="0" w:lastColumn="0" w:oddVBand="0" w:evenVBand="0" w:oddHBand="1" w:evenHBand="0" w:firstRowFirstColumn="0" w:firstRowLastColumn="0" w:lastRowFirstColumn="0" w:lastRowLastColumn="0"/>
+          <w:cantSplit/>
           <w:trHeight w:val="402"/>
           <w:tblCellSpacing w:w="5" w:type="dxa"/>
         </w:trPr>
@@ -6085,6 +6028,7 @@
       <w:tr>
         <w:trPr>
           <w:cnfStyle w:val="000000010000" w:firstRow="0" w:lastRow="0" w:firstColumn="0" w:lastColumn="0" w:oddVBand="0" w:evenVBand="0" w:oddHBand="0" w:evenHBand="1" w:firstRowFirstColumn="0" w:firstRowLastColumn="0" w:lastRowFirstColumn="0" w:lastRowLastColumn="0"/>
+          <w:cantSplit/>
           <w:tblCellSpacing w:w="5" w:type="dxa"/>
         </w:trPr>
         <w:tc>
@@ -6458,11 +6402,13 @@
       <w:tr>
         <w:trPr>
           <w:cnfStyle w:val="100000000000" w:firstRow="1" w:lastRow="0" w:firstColumn="0" w:lastColumn="0" w:oddVBand="0" w:evenVBand="0" w:oddHBand="0" w:evenHBand="0" w:firstRowFirstColumn="0" w:firstRowLastColumn="0" w:lastRowFirstColumn="0" w:lastRowLastColumn="0"/>
+          <w:cantSplit/>
           <w:trHeight w:val="401"/>
+          <w:tblHeader/>
         </w:trPr>
         <w:tc>
           <w:tcPr>
-            <w:tcW w:w="901" w:type="dxa"/>
+            <w:tcW w:w="899" w:type="dxa"/>
           </w:tcPr>
           <w:p>
             <w:pPr>
@@ -6488,7 +6434,7 @@
         </w:tc>
         <w:tc>
           <w:tcPr>
-            <w:tcW w:w="6890" w:type="dxa"/>
+            <w:tcW w:w="6871" w:type="dxa"/>
           </w:tcPr>
           <w:p>
             <w:pPr>
@@ -6516,7 +6462,7 @@
         </w:tc>
         <w:tc>
           <w:tcPr>
-            <w:tcW w:w="1799" w:type="dxa"/>
+            <w:tcW w:w="1795" w:type="dxa"/>
           </w:tcPr>
           <w:p>
             <w:pPr>
@@ -6546,10 +6492,11 @@
       <w:tr>
         <w:trPr>
           <w:cnfStyle w:val="000000100000" w:firstRow="0" w:lastRow="0" w:firstColumn="0" w:lastColumn="0" w:oddVBand="0" w:evenVBand="0" w:oddHBand="1" w:evenHBand="0" w:firstRowFirstColumn="0" w:firstRowLastColumn="0" w:lastRowFirstColumn="0" w:lastRowLastColumn="0"/>
+          <w:cantSplit/>
         </w:trPr>
         <w:tc>
           <w:tcPr>
-            <w:tcW w:w="901" w:type="dxa"/>
+            <w:tcW w:w="899" w:type="dxa"/>
           </w:tcPr>
           <w:p>
             <w:pPr>
@@ -6569,7 +6516,7 @@
         </w:tc>
         <w:tc>
           <w:tcPr>
-            <w:tcW w:w="6890" w:type="dxa"/>
+            <w:tcW w:w="6871" w:type="dxa"/>
           </w:tcPr>
           <w:p>
             <w:pPr>
@@ -6615,7 +6562,7 @@
         </w:tc>
         <w:tc>
           <w:tcPr>
-            <w:tcW w:w="1799" w:type="dxa"/>
+            <w:tcW w:w="1795" w:type="dxa"/>
           </w:tcPr>
           <w:p>
             <w:pPr>
@@ -6700,10 +6647,11 @@
       <w:tr>
         <w:trPr>
           <w:cnfStyle w:val="010000000000" w:firstRow="0" w:lastRow="1" w:firstColumn="0" w:lastColumn="0" w:oddVBand="0" w:evenVBand="0" w:oddHBand="0" w:evenHBand="0" w:firstRowFirstColumn="0" w:firstRowLastColumn="0" w:lastRowFirstColumn="0" w:lastRowLastColumn="0"/>
+          <w:cantSplit/>
         </w:trPr>
         <w:tc>
           <w:tcPr>
-            <w:tcW w:w="7791" w:type="dxa"/>
+            <w:tcW w:w="7780" w:type="dxa"/>
             <w:gridSpan w:val="2"/>
           </w:tcPr>
           <w:p>
@@ -6729,7 +6677,7 @@
         </w:tc>
         <w:tc>
           <w:tcPr>
-            <w:tcW w:w="1799" w:type="dxa"/>
+            <w:tcW w:w="1795" w:type="dxa"/>
           </w:tcPr>
           <w:p>
             <w:pPr>
@@ -6860,7 +6808,9 @@
       <w:tr>
         <w:trPr>
           <w:cnfStyle w:val="100000000000" w:firstRow="1" w:lastRow="0" w:firstColumn="0" w:lastColumn="0" w:oddVBand="0" w:evenVBand="0" w:oddHBand="0" w:evenHBand="0" w:firstRowFirstColumn="0" w:firstRowLastColumn="0" w:lastRowFirstColumn="0" w:lastRowLastColumn="0"/>
+          <w:cantSplit/>
           <w:trHeight w:val="401"/>
+          <w:tblHeader/>
         </w:trPr>
         <w:tc>
           <w:tcPr>
@@ -6997,6 +6947,7 @@
       <w:tr>
         <w:trPr>
           <w:cnfStyle w:val="000000100000" w:firstRow="0" w:lastRow="0" w:firstColumn="0" w:lastColumn="0" w:oddVBand="0" w:evenVBand="0" w:oddHBand="1" w:evenHBand="0" w:firstRowFirstColumn="0" w:firstRowLastColumn="0" w:lastRowFirstColumn="0" w:lastRowLastColumn="0"/>
+          <w:cantSplit/>
         </w:trPr>
         <w:tc>
           <w:tcPr>
@@ -7374,6 +7325,7 @@
       </w:tblGrid>
       <w:tr>
         <w:trPr>
+          <w:cantSplit/>
           <w:trHeight w:val="384"/>
           <w:tblCellSpacing w:w="7" w:type="dxa"/>
           <w:jc w:val="center"/>
@@ -7462,6 +7414,7 @@
       </w:tr>
       <w:tr>
         <w:trPr>
+          <w:cantSplit/>
           <w:trHeight w:val="359"/>
           <w:tblCellSpacing w:w="7" w:type="dxa"/>
           <w:jc w:val="center"/>
@@ -7550,6 +7503,7 @@
       </w:tr>
       <w:tr>
         <w:trPr>
+          <w:cantSplit/>
           <w:trHeight w:val="341"/>
           <w:tblCellSpacing w:w="7" w:type="dxa"/>
           <w:jc w:val="center"/>
@@ -7638,6 +7592,7 @@
       </w:tr>
       <w:tr>
         <w:trPr>
+          <w:cantSplit/>
           <w:trHeight w:val="260"/>
           <w:tblCellSpacing w:w="7" w:type="dxa"/>
           <w:jc w:val="center"/>
@@ -7828,6 +7783,7 @@
       </w:tblGrid>
       <w:tr>
         <w:trPr>
+          <w:cantSplit/>
           <w:trHeight w:val="439"/>
           <w:tblHeader/>
           <w:tblCellSpacing w:w="7" w:type="dxa"/>
@@ -7914,7 +7870,9 @@
       </w:tr>
       <w:tr>
         <w:trPr>
+          <w:cantSplit/>
           <w:trHeight w:val="655"/>
+          <w:tblHeader/>
           <w:tblCellSpacing w:w="7" w:type="dxa"/>
           <w:jc w:val="center"/>
         </w:trPr>
@@ -8025,7 +7983,9 @@
       </w:tr>
       <w:tr>
         <w:trPr>
+          <w:cantSplit/>
           <w:trHeight w:val="629"/>
+          <w:tblHeader/>
           <w:tblCellSpacing w:w="7" w:type="dxa"/>
           <w:jc w:val="center"/>
         </w:trPr>
@@ -8136,7 +8096,9 @@
       </w:tr>
       <w:tr>
         <w:trPr>
+          <w:cantSplit/>
           <w:trHeight w:val="611"/>
+          <w:tblHeader/>
           <w:tblCellSpacing w:w="7" w:type="dxa"/>
           <w:jc w:val="center"/>
         </w:trPr>
@@ -8242,6 +8204,17 @@
               </w:rPr>
               <w:t>}</w:t>
             </w:r>
+          </w:p>
+          <w:p>
+            <w:pPr>
+              <w:rPr>
+                <w:rFonts w:cstheme="minorHAnsi"/>
+                <w:b/>
+                <w:bCs/>
+                <w:sz w:val="24"/>
+                <w:szCs w:val="24"/>
+              </w:rPr>
+            </w:pPr>
           </w:p>
         </w:tc>
       </w:tr>
@@ -16665,6 +16638,7 @@
     <w:rsid w:val="000C5905"/>
     <w:rsid w:val="0011483C"/>
     <w:rsid w:val="00117846"/>
+    <w:rsid w:val="0019097A"/>
     <w:rsid w:val="00207130"/>
     <w:rsid w:val="00283175"/>
     <w:rsid w:val="002D0774"/>
@@ -16675,12 +16649,14 @@
     <w:rsid w:val="00470F03"/>
     <w:rsid w:val="005E3072"/>
     <w:rsid w:val="007018F9"/>
+    <w:rsid w:val="00815C62"/>
     <w:rsid w:val="009F0D14"/>
     <w:rsid w:val="00A04C52"/>
     <w:rsid w:val="00A07CBB"/>
     <w:rsid w:val="00A9386C"/>
     <w:rsid w:val="00AB278C"/>
     <w:rsid w:val="00B90AB1"/>
+    <w:rsid w:val="00C53D36"/>
     <w:rsid w:val="00D47B0F"/>
     <w:rsid w:val="00E15694"/>
     <w:rsid w:val="00E953B7"/>
@@ -17204,34 +17180,6 @@
     <w:name w:val="7C0BA2BB03584832AA880C5E1F530931"/>
     <w:rsid w:val="00470F03"/>
   </w:style>
-  <w:style w:type="paragraph" w:customStyle="1" w:styleId="2F2914680AE141219C2A7EE05C3AD6CB">
-    <w:name w:val="2F2914680AE141219C2A7EE05C3AD6CB"/>
-    <w:rsid w:val="00470F03"/>
-  </w:style>
-  <w:style w:type="paragraph" w:customStyle="1" w:styleId="8337066220344D84BC40BC9D6A714A05">
-    <w:name w:val="8337066220344D84BC40BC9D6A714A05"/>
-    <w:rsid w:val="00470F03"/>
-  </w:style>
-  <w:style w:type="paragraph" w:customStyle="1" w:styleId="E081714A83E849B8A226E36C7D837E20">
-    <w:name w:val="E081714A83E849B8A226E36C7D837E20"/>
-    <w:rsid w:val="00470F03"/>
-  </w:style>
-  <w:style w:type="paragraph" w:customStyle="1" w:styleId="EB95D5081F084A9EA5FD2D97FFD2E379">
-    <w:name w:val="EB95D5081F084A9EA5FD2D97FFD2E379"/>
-    <w:rsid w:val="00470F03"/>
-  </w:style>
-  <w:style w:type="paragraph" w:customStyle="1" w:styleId="2CE70B8640044C80AD152736C3067A51">
-    <w:name w:val="2CE70B8640044C80AD152736C3067A51"/>
-    <w:rsid w:val="00470F03"/>
-  </w:style>
-  <w:style w:type="paragraph" w:customStyle="1" w:styleId="CCE7591EB8B64AF6B86441C574001CC1">
-    <w:name w:val="CCE7591EB8B64AF6B86441C574001CC1"/>
-    <w:rsid w:val="00470F03"/>
-  </w:style>
-  <w:style w:type="paragraph" w:customStyle="1" w:styleId="0655894FF8FA475D80015EF4EBC2D337">
-    <w:name w:val="0655894FF8FA475D80015EF4EBC2D337"/>
-    <w:rsid w:val="00470F03"/>
-  </w:style>
   <w:style w:type="paragraph" w:customStyle="1" w:styleId="EB78E46806E8409F8F3A021F461781B9">
     <w:name w:val="EB78E46806E8409F8F3A021F461781B9"/>
     <w:rsid w:val="002D0774"/>
@@ -17582,19 +17530,14 @@
 </file>
 
 <file path=customXml/item1.xml><?xml version="1.0" encoding="utf-8"?>
-<b:Sources xmlns:b="http://schemas.openxmlformats.org/officeDocument/2006/bibliography" xmlns="http://schemas.openxmlformats.org/officeDocument/2006/bibliography" SelectedStyle="/APASixthEditionOfficeOnline.xsl" StyleName="APA" Version="6"/>
+<p:properties xmlns:p="http://schemas.microsoft.com/office/2006/metadata/properties" xmlns:xsi="http://www.w3.org/2001/XMLSchema-instance" xmlns:pc="http://schemas.microsoft.com/office/infopath/2007/PartnerControls">
+  <documentManagement>
+    <MediaAssetsCategory xmlns="f5d37f1a-14cb-45cf-8985-a5d7bc1fd1b4" xsi:nil="true"/>
+  </documentManagement>
+</p:properties>
 </file>
 
 <file path=customXml/item2.xml><?xml version="1.0" encoding="utf-8"?>
-<?mso-contentType ?>
-<FormTemplates xmlns="http://schemas.microsoft.com/sharepoint/v3/contenttype/forms">
-  <Display>DocumentLibraryForm</Display>
-  <Edit>DocumentLibraryForm</Edit>
-  <New>DocumentLibraryForm</New>
-</FormTemplates>
-</file>
-
-<file path=customXml/item3.xml><?xml version="1.0" encoding="utf-8"?>
 <ct:contentTypeSchema xmlns:ct="http://schemas.microsoft.com/office/2006/metadata/contentType" xmlns:ma="http://schemas.microsoft.com/office/2006/metadata/properties/metaAttributes" ct:_="" ma:_="" ma:contentTypeName="مستند" ma:contentTypeID="0x0101007949188D5059934B8102C12203A9706F" ma:contentTypeVersion="1" ma:contentTypeDescription="إنشاء مستند جديد." ma:contentTypeScope="" ma:versionID="c8d8dc19f24ec2a3963534ce3ae9fa47">
   <xsd:schema xmlns:xsd="http://www.w3.org/2001/XMLSchema" xmlns:xs="http://www.w3.org/2001/XMLSchema" xmlns:p="http://schemas.microsoft.com/office/2006/metadata/properties" xmlns:ns2="f5d37f1a-14cb-45cf-8985-a5d7bc1fd1b4" targetNamespace="http://schemas.microsoft.com/office/2006/metadata/properties" ma:root="true" ma:fieldsID="fddc90b79dea33837ad54dada358093d" ns2:_="">
     <xsd:import namespace="f5d37f1a-14cb-45cf-8985-a5d7bc1fd1b4"/>
@@ -17720,31 +17663,30 @@
 </ct:contentTypeSchema>
 </file>
 
+<file path=customXml/item3.xml><?xml version="1.0" encoding="utf-8"?>
+<?mso-contentType ?>
+<FormTemplates xmlns="http://schemas.microsoft.com/sharepoint/v3/contenttype/forms">
+  <Display>DocumentLibraryForm</Display>
+  <Edit>DocumentLibraryForm</Edit>
+  <New>DocumentLibraryForm</New>
+</FormTemplates>
+</file>
+
 <file path=customXml/item4.xml><?xml version="1.0" encoding="utf-8"?>
-<p:properties xmlns:p="http://schemas.microsoft.com/office/2006/metadata/properties" xmlns:xsi="http://www.w3.org/2001/XMLSchema-instance" xmlns:pc="http://schemas.microsoft.com/office/infopath/2007/PartnerControls">
-  <documentManagement>
-    <MediaAssetsCategory xmlns="f5d37f1a-14cb-45cf-8985-a5d7bc1fd1b4" xsi:nil="true"/>
-  </documentManagement>
-</p:properties>
+<b:Sources xmlns:b="http://schemas.openxmlformats.org/officeDocument/2006/bibliography" xmlns="http://schemas.openxmlformats.org/officeDocument/2006/bibliography" SelectedStyle="/APASixthEditionOfficeOnline.xsl" StyleName="APA" Version="6"/>
 </file>
 
 <file path=customXml/itemProps1.xml><?xml version="1.0" encoding="utf-8"?>
-<ds:datastoreItem xmlns:ds="http://schemas.openxmlformats.org/officeDocument/2006/customXml" ds:itemID="{27D58CBD-8B07-4BD1-959A-75772D2D6495}">
+<ds:datastoreItem xmlns:ds="http://schemas.openxmlformats.org/officeDocument/2006/customXml" ds:itemID="{6EEE221C-E671-4B81-A1A8-084442BDC9DF}">
   <ds:schemaRefs>
-    <ds:schemaRef ds:uri="http://schemas.openxmlformats.org/officeDocument/2006/bibliography"/>
+    <ds:schemaRef ds:uri="http://schemas.microsoft.com/office/2006/metadata/properties"/>
+    <ds:schemaRef ds:uri="http://schemas.microsoft.com/office/infopath/2007/PartnerControls"/>
+    <ds:schemaRef ds:uri="f5d37f1a-14cb-45cf-8985-a5d7bc1fd1b4"/>
   </ds:schemaRefs>
 </ds:datastoreItem>
 </file>
 
 <file path=customXml/itemProps2.xml><?xml version="1.0" encoding="utf-8"?>
-<ds:datastoreItem xmlns:ds="http://schemas.openxmlformats.org/officeDocument/2006/customXml" ds:itemID="{C22F0D64-55A3-4088-BFB9-7AF5A07F203D}">
-  <ds:schemaRefs>
-    <ds:schemaRef ds:uri="http://schemas.microsoft.com/sharepoint/v3/contenttype/forms"/>
-  </ds:schemaRefs>
-</ds:datastoreItem>
-</file>
-
-<file path=customXml/itemProps3.xml><?xml version="1.0" encoding="utf-8"?>
 <ds:datastoreItem xmlns:ds="http://schemas.openxmlformats.org/officeDocument/2006/customXml" ds:itemID="{79C06745-28BC-44F0-B844-49A98EF87B19}">
   <ds:schemaRefs>
     <ds:schemaRef ds:uri="http://schemas.microsoft.com/office/2006/metadata/contentType"/>
@@ -17762,12 +17704,18 @@
 </ds:datastoreItem>
 </file>
 
+<file path=customXml/itemProps3.xml><?xml version="1.0" encoding="utf-8"?>
+<ds:datastoreItem xmlns:ds="http://schemas.openxmlformats.org/officeDocument/2006/customXml" ds:itemID="{C22F0D64-55A3-4088-BFB9-7AF5A07F203D}">
+  <ds:schemaRefs>
+    <ds:schemaRef ds:uri="http://schemas.microsoft.com/sharepoint/v3/contenttype/forms"/>
+  </ds:schemaRefs>
+</ds:datastoreItem>
+</file>
+
 <file path=customXml/itemProps4.xml><?xml version="1.0" encoding="utf-8"?>
-<ds:datastoreItem xmlns:ds="http://schemas.openxmlformats.org/officeDocument/2006/customXml" ds:itemID="{6EEE221C-E671-4B81-A1A8-084442BDC9DF}">
+<ds:datastoreItem xmlns:ds="http://schemas.openxmlformats.org/officeDocument/2006/customXml" ds:itemID="{27D58CBD-8B07-4BD1-959A-75772D2D6495}">
   <ds:schemaRefs>
-    <ds:schemaRef ds:uri="http://schemas.microsoft.com/office/2006/metadata/properties"/>
-    <ds:schemaRef ds:uri="http://schemas.microsoft.com/office/infopath/2007/PartnerControls"/>
-    <ds:schemaRef ds:uri="f5d37f1a-14cb-45cf-8985-a5d7bc1fd1b4"/>
+    <ds:schemaRef ds:uri="http://schemas.openxmlformats.org/officeDocument/2006/bibliography"/>
   </ds:schemaRefs>
 </ds:datastoreItem>
 </file>
</xml_diff>